<commit_message>
Changed some code in ExerciseFour
</commit_message>
<xml_diff>
--- a/WeekTwo/ExerciseFour/ExerciseFour.docx
+++ b/WeekTwo/ExerciseFour/ExerciseFour.docx
@@ -152,9 +152,9 @@
           <w:noProof/>
         </w:rPr>
         <w:drawing>
-          <wp:inline distT="0" distB="0" distL="0" distR="0" wp14:anchorId="708AB23D" wp14:editId="721B6C00">
-            <wp:extent cx="5046922" cy="3190875"/>
-            <wp:effectExtent l="0" t="0" r="1905" b="0"/>
+          <wp:inline distT="0" distB="0" distL="0" distR="0" wp14:anchorId="7C1E87C3" wp14:editId="59C8544F">
+            <wp:extent cx="6048375" cy="3895820"/>
+            <wp:effectExtent l="0" t="0" r="0" b="9525"/>
             <wp:docPr id="1" name="Picture 1"/>
             <wp:cNvGraphicFramePr>
               <a:graphicFrameLocks xmlns:a="http://schemas.openxmlformats.org/drawingml/2006/main" noChangeAspect="1"/>
@@ -168,13 +168,13 @@
                   </pic:nvPicPr>
                   <pic:blipFill rotWithShape="1">
                     <a:blip r:embed="rId9"/>
-                    <a:srcRect l="15545" t="7075" r="20833" b="18927"/>
+                    <a:srcRect l="15705" t="7075" r="20353" b="17158"/>
                     <a:stretch/>
                   </pic:blipFill>
                   <pic:spPr bwMode="auto">
                     <a:xfrm>
                       <a:off x="0" y="0"/>
-                      <a:ext cx="5076936" cy="3209851"/>
+                      <a:ext cx="6062468" cy="3904897"/>
                     </a:xfrm>
                     <a:prstGeom prst="rect">
                       <a:avLst/>
@@ -206,10 +206,10 @@
           <w:noProof/>
         </w:rPr>
         <w:drawing>
-          <wp:inline distT="0" distB="0" distL="0" distR="0" wp14:anchorId="7B3C58C3" wp14:editId="440180FC">
-            <wp:extent cx="5021438" cy="3228975"/>
-            <wp:effectExtent l="0" t="0" r="8255" b="0"/>
-            <wp:docPr id="2" name="Picture 2"/>
+          <wp:inline distT="0" distB="0" distL="0" distR="0" wp14:anchorId="04CD423E" wp14:editId="3503261A">
+            <wp:extent cx="2095500" cy="984771"/>
+            <wp:effectExtent l="0" t="0" r="0" b="6350"/>
+            <wp:docPr id="5" name="Picture 5"/>
             <wp:cNvGraphicFramePr>
               <a:graphicFrameLocks xmlns:a="http://schemas.openxmlformats.org/drawingml/2006/main" noChangeAspect="1"/>
             </wp:cNvGraphicFramePr>
@@ -220,27 +220,20 @@
                     <pic:cNvPr id="1" name=""/>
                     <pic:cNvPicPr/>
                   </pic:nvPicPr>
-                  <pic:blipFill rotWithShape="1">
+                  <pic:blipFill>
                     <a:blip r:embed="rId10"/>
-                    <a:srcRect l="15865" t="7075" r="20833" b="18043"/>
-                    <a:stretch/>
+                    <a:stretch>
+                      <a:fillRect/>
+                    </a:stretch>
                   </pic:blipFill>
-                  <pic:spPr bwMode="auto">
+                  <pic:spPr>
                     <a:xfrm>
                       <a:off x="0" y="0"/>
-                      <a:ext cx="5054190" cy="3250036"/>
+                      <a:ext cx="2141044" cy="1006174"/>
                     </a:xfrm>
                     <a:prstGeom prst="rect">
                       <a:avLst/>
                     </a:prstGeom>
-                    <a:ln>
-                      <a:noFill/>
-                    </a:ln>
-                    <a:extLst>
-                      <a:ext uri="{53640926-AAD7-44D8-BBD7-CCE9431645EC}">
-                        <a14:shadowObscured xmlns:a14="http://schemas.microsoft.com/office/drawing/2010/main"/>
-                      </a:ext>
-                    </a:extLst>
                   </pic:spPr>
                 </pic:pic>
               </a:graphicData>
@@ -248,23 +241,15 @@
           </wp:inline>
         </w:drawing>
       </w:r>
-    </w:p>
-    <w:p>
-      <w:pPr>
-        <w:pStyle w:val="NormalWeb"/>
-        <w:spacing w:beforeAutospacing="0" w:after="160" w:afterAutospacing="0" w:line="480" w:lineRule="auto"/>
-        <w:ind w:left="567" w:hanging="567"/>
-      </w:pPr>
       <w:r>
         <w:rPr>
           <w:noProof/>
         </w:rPr>
-        <w:lastRenderedPageBreak/>
         <w:drawing>
-          <wp:inline distT="0" distB="0" distL="0" distR="0" wp14:anchorId="1A8AD460" wp14:editId="5B0228D0">
-            <wp:extent cx="5229225" cy="2457450"/>
-            <wp:effectExtent l="0" t="0" r="9525" b="0"/>
-            <wp:docPr id="3" name="Picture 3"/>
+          <wp:inline distT="0" distB="0" distL="0" distR="0" wp14:anchorId="51E60076" wp14:editId="7A15C9CA">
+            <wp:extent cx="2128174" cy="1000125"/>
+            <wp:effectExtent l="0" t="0" r="5715" b="0"/>
+            <wp:docPr id="6" name="Picture 6"/>
             <wp:cNvGraphicFramePr>
               <a:graphicFrameLocks xmlns:a="http://schemas.openxmlformats.org/drawingml/2006/main" noChangeAspect="1"/>
             </wp:cNvGraphicFramePr>
@@ -284,7 +269,7 @@
                   <pic:spPr>
                     <a:xfrm>
                       <a:off x="0" y="0"/>
-                      <a:ext cx="5229225" cy="2457450"/>
+                      <a:ext cx="2184460" cy="1026576"/>
                     </a:xfrm>
                     <a:prstGeom prst="rect">
                       <a:avLst/>
@@ -308,10 +293,10 @@
           <w:noProof/>
         </w:rPr>
         <w:drawing>
-          <wp:inline distT="0" distB="0" distL="0" distR="0" wp14:anchorId="095552D6" wp14:editId="295795F7">
-            <wp:extent cx="5229225" cy="2457450"/>
-            <wp:effectExtent l="0" t="0" r="9525" b="0"/>
-            <wp:docPr id="4" name="Picture 4"/>
+          <wp:inline distT="0" distB="0" distL="0" distR="0" wp14:anchorId="38F20155" wp14:editId="49858448">
+            <wp:extent cx="2095500" cy="984771"/>
+            <wp:effectExtent l="0" t="0" r="0" b="6350"/>
+            <wp:docPr id="7" name="Picture 7"/>
             <wp:cNvGraphicFramePr>
               <a:graphicFrameLocks xmlns:a="http://schemas.openxmlformats.org/drawingml/2006/main" noChangeAspect="1"/>
             </wp:cNvGraphicFramePr>
@@ -331,7 +316,7 @@
                   <pic:spPr>
                     <a:xfrm>
                       <a:off x="0" y="0"/>
-                      <a:ext cx="5229225" cy="2457450"/>
+                      <a:ext cx="2166727" cy="1018244"/>
                     </a:xfrm>
                     <a:prstGeom prst="rect">
                       <a:avLst/>

</xml_diff>